<commit_message>
doc(report): update analysis to include all generated resumes
Examples for each resume creation option were added to the qualitative
analysis.
</commit_message>
<xml_diff>
--- a/sem7/nliis_lab3_sem7.docx
+++ b/sem7/nliis_lab3_sem7.docx
@@ -1187,7 +1187,7 @@
           <w:rtl w:val="0"/>
         </w:rPr>
         <w:tab/>
-        <w:t xml:space="preserve">     Целуйко Д.А.</w:t>
+        <w:t xml:space="preserve">               Целуйко Д.А.</w:t>
       </w:r>
       <w:r>
         <w:rPr>
@@ -1244,7 +1244,7 @@
           <w:szCs w:val="28"/>
           <w:rtl w:val="0"/>
         </w:rPr>
-        <w:t xml:space="preserve">     Гринь Н.А.</w:t>
+        <w:t xml:space="preserve">               Гринь Н.А.</w:t>
       </w:r>
     </w:p>
     <w:p>
@@ -1343,7 +1343,7 @@
           <w:vertAlign w:val="baseline"/>
           <w:rtl w:val="0"/>
         </w:rPr>
-        <w:t xml:space="preserve">Проверил:                                                                          Крапивин Ю.Б.</w:t>
+        <w:t xml:space="preserve">Проверил:                                                                                Крапивин Ю.Б.</w:t>
       </w:r>
     </w:p>
     <w:p>
@@ -3470,7 +3470,7 @@
           <w:szCs w:val="28"/>
           <w:rtl w:val="0"/>
         </w:rPr>
-        <w:t xml:space="preserve">Структура: {"path": {"hash": "...", "keyword_summary": "...", "classic_summary": "..."}, …}, рисунок - 1.</w:t>
+        <w:t xml:space="preserve">Структура: {"path": {"hash": "...", "algorithmic": {"classic": "…", "keywords": "..."}, "ollama": {"classic": "…", "keywords": "..."}}, …}, рисунок - 1.</w:t>
       </w:r>
     </w:p>
     <w:p>
@@ -3516,14 +3516,14 @@
         </w:rPr>
         <w:drawing>
           <wp:inline distB="114300" distT="114300" distL="114300" distR="114300">
-            <wp:extent cx="4544378" cy="2564494"/>
+            <wp:extent cx="5940115" cy="4013200"/>
             <wp:effectExtent b="0" l="0" r="0" t="0"/>
-            <wp:docPr id="39" name="image2.png"/>
+            <wp:docPr id="42" name="image3.png"/>
             <a:graphic>
               <a:graphicData uri="http://schemas.openxmlformats.org/drawingml/2006/picture">
                 <pic:pic>
                   <pic:nvPicPr>
-                    <pic:cNvPr id="0" name="image2.png"/>
+                    <pic:cNvPr id="0" name="image3.png"/>
                     <pic:cNvPicPr preferRelativeResize="0"/>
                   </pic:nvPicPr>
                   <pic:blipFill>
@@ -3536,7 +3536,7 @@
                   <pic:spPr>
                     <a:xfrm>
                       <a:off x="0" y="0"/>
-                      <a:ext cx="4544378" cy="2564494"/>
+                      <a:ext cx="5940115" cy="4013200"/>
                     </a:xfrm>
                     <a:prstGeom prst="rect"/>
                     <a:ln/>
@@ -3580,38 +3580,6 @@
     </w:p>
     <w:p>
       <w:pPr>
-        <w:spacing w:after="200" w:line="240" w:lineRule="auto"/>
-        <w:jc w:val="center"/>
-        <w:rPr>
-          <w:rFonts w:ascii="Times New Roman" w:cs="Times New Roman" w:eastAsia="Times New Roman" w:hAnsi="Times New Roman"/>
-          <w:sz w:val="28"/>
-          <w:szCs w:val="28"/>
-        </w:rPr>
-      </w:pPr>
-      <w:r>
-        <w:rPr>
-          <w:rtl w:val="0"/>
-        </w:rPr>
-      </w:r>
-    </w:p>
-    <w:p>
-      <w:pPr>
-        <w:spacing w:after="200" w:line="240" w:lineRule="auto"/>
-        <w:jc w:val="center"/>
-        <w:rPr>
-          <w:rFonts w:ascii="Times New Roman" w:cs="Times New Roman" w:eastAsia="Times New Roman" w:hAnsi="Times New Roman"/>
-          <w:sz w:val="28"/>
-          <w:szCs w:val="28"/>
-        </w:rPr>
-      </w:pPr>
-      <w:r>
-        <w:rPr>
-          <w:rtl w:val="0"/>
-        </w:rPr>
-      </w:r>
-    </w:p>
-    <w:p>
-      <w:pPr>
         <w:pageBreakBefore w:val="1"/>
         <w:spacing w:after="200" w:line="240" w:lineRule="auto"/>
         <w:jc w:val="left"/>
@@ -4062,6 +4030,23 @@
       </w:pPr>
       <w:r>
         <w:rPr>
+          <w:rtl w:val="0"/>
+        </w:rPr>
+      </w:r>
+    </w:p>
+    <w:p>
+      <w:pPr>
+        <w:shd w:fill="ffffff" w:val="clear"/>
+        <w:spacing w:after="0" w:before="240" w:line="240" w:lineRule="auto"/>
+        <w:ind w:left="0" w:firstLine="0"/>
+        <w:rPr>
+          <w:rFonts w:ascii="Times New Roman" w:cs="Times New Roman" w:eastAsia="Times New Roman" w:hAnsi="Times New Roman"/>
+          <w:sz w:val="28"/>
+          <w:szCs w:val="28"/>
+        </w:rPr>
+      </w:pPr>
+      <w:r>
+        <w:rPr>
           <w:rFonts w:ascii="Times New Roman" w:cs="Times New Roman" w:eastAsia="Times New Roman" w:hAnsi="Times New Roman"/>
           <w:sz w:val="28"/>
           <w:szCs w:val="28"/>
@@ -4091,12 +4076,12 @@
           <wp:inline distB="114300" distT="114300" distL="114300" distR="114300">
             <wp:extent cx="4572000" cy="5791200"/>
             <wp:effectExtent b="0" l="0" r="0" t="0"/>
-            <wp:docPr id="43" name="image3.png"/>
+            <wp:docPr id="44" name="image1.png"/>
             <a:graphic>
               <a:graphicData uri="http://schemas.openxmlformats.org/drawingml/2006/picture">
                 <pic:pic>
                   <pic:nvPicPr>
-                    <pic:cNvPr id="0" name="image3.png"/>
+                    <pic:cNvPr id="0" name="image1.png"/>
                     <pic:cNvPicPr preferRelativeResize="0"/>
                   </pic:nvPicPr>
                   <pic:blipFill>
@@ -4343,12 +4328,12 @@
           <wp:inline distB="114300" distT="114300" distL="114300" distR="114300">
             <wp:extent cx="3171825" cy="6257925"/>
             <wp:effectExtent b="0" l="0" r="0" t="0"/>
-            <wp:docPr id="40" name="image1.png"/>
+            <wp:docPr id="39" name="image2.png"/>
             <a:graphic>
               <a:graphicData uri="http://schemas.openxmlformats.org/drawingml/2006/picture">
                 <pic:pic>
                   <pic:nvPicPr>
-                    <pic:cNvPr id="0" name="image1.png"/>
+                    <pic:cNvPr id="0" name="image2.png"/>
                     <pic:cNvPicPr preferRelativeResize="0"/>
                   </pic:nvPicPr>
                   <pic:blipFill>
@@ -4525,9 +4510,9 @@
         </w:rPr>
         <w:drawing>
           <wp:inline distB="114300" distT="114300" distL="114300" distR="114300">
-            <wp:extent cx="5306378" cy="4022302"/>
+            <wp:extent cx="5940115" cy="3632200"/>
             <wp:effectExtent b="0" l="0" r="0" t="0"/>
-            <wp:docPr id="44" name="image7.png"/>
+            <wp:docPr id="40" name="image7.png"/>
             <a:graphic>
               <a:graphicData uri="http://schemas.openxmlformats.org/drawingml/2006/picture">
                 <pic:pic>
@@ -4545,7 +4530,7 @@
                   <pic:spPr>
                     <a:xfrm>
                       <a:off x="0" y="0"/>
-                      <a:ext cx="5306378" cy="4022302"/>
+                      <a:ext cx="5940115" cy="3632200"/>
                     </a:xfrm>
                     <a:prstGeom prst="rect"/>
                     <a:ln/>
@@ -4600,14 +4585,14 @@
         </w:rPr>
         <w:drawing>
           <wp:inline distB="114300" distT="114300" distL="114300" distR="114300">
-            <wp:extent cx="4017483" cy="3843941"/>
+            <wp:extent cx="5940115" cy="2565400"/>
             <wp:effectExtent b="0" l="0" r="0" t="0"/>
-            <wp:docPr id="42" name="image6.png"/>
+            <wp:docPr id="43" name="image4.png"/>
             <a:graphic>
               <a:graphicData uri="http://schemas.openxmlformats.org/drawingml/2006/picture">
                 <pic:pic>
                   <pic:nvPicPr>
-                    <pic:cNvPr id="0" name="image6.png"/>
+                    <pic:cNvPr id="0" name="image4.png"/>
                     <pic:cNvPicPr preferRelativeResize="0"/>
                   </pic:nvPicPr>
                   <pic:blipFill>
@@ -4620,7 +4605,7 @@
                   <pic:spPr>
                     <a:xfrm>
                       <a:off x="0" y="0"/>
-                      <a:ext cx="4017483" cy="3843941"/>
+                      <a:ext cx="5940115" cy="2565400"/>
                     </a:xfrm>
                     <a:prstGeom prst="rect"/>
                     <a:ln/>
@@ -4697,12 +4682,12 @@
           <wp:inline distB="114300" distT="114300" distL="114300" distR="114300">
             <wp:extent cx="5944552" cy="3684779"/>
             <wp:effectExtent b="0" l="0" r="0" t="0"/>
-            <wp:docPr id="45" name="image5.png"/>
+            <wp:docPr id="45" name="image6.png"/>
             <a:graphic>
               <a:graphicData uri="http://schemas.openxmlformats.org/drawingml/2006/picture">
                 <pic:pic>
                   <pic:nvPicPr>
-                    <pic:cNvPr id="0" name="image5.png"/>
+                    <pic:cNvPr id="0" name="image6.png"/>
                     <pic:cNvPicPr preferRelativeResize="0"/>
                   </pic:nvPicPr>
                   <pic:blipFill>
@@ -4915,7 +4900,6 @@
     </w:p>
     <w:p>
       <w:pPr>
-        <w:ind w:left="0" w:firstLine="0"/>
         <w:rPr>
           <w:rFonts w:ascii="Times New Roman" w:cs="Times New Roman" w:eastAsia="Times New Roman" w:hAnsi="Times New Roman"/>
           <w:i w:val="1"/>
@@ -4933,6 +4917,11 @@
         </w:rPr>
         <w:t xml:space="preserve">As a recreational director under the War Work Council of the National Board of the Young Womens Christian Associations, I discovered that it was difficult to get simple yet colorful recreational material suitable for the various groups with whom I worked. Each group, accustomed to the thrill of the movies, sooner or later demanded something more exciting, so I hit upon the plan of combining the most popular games, featuring with them some simple property such as balloons or newspapers, as an entire evening’s entertainment. The Japanese, Doll, George Washington and Circus Parties are the outcome of this stage in my recreational experience.</w:t>
       </w:r>
+      <w:r>
+        <w:rPr>
+          <w:rtl w:val="0"/>
+        </w:rPr>
+      </w:r>
     </w:p>
     <w:p>
       <w:pPr>
@@ -4951,7 +4940,7 @@
           <w:szCs w:val="28"/>
           <w:rtl w:val="0"/>
         </w:rPr>
-        <w:t xml:space="preserve">Результат 1: Классический реферат (Метод извлечения предложений)</w:t>
+        <w:t xml:space="preserve">Результат 1: Классический реферат (Алгоритмический)</w:t>
       </w:r>
     </w:p>
     <w:p>
@@ -4990,7 +4979,7 @@
           <w:szCs w:val="28"/>
           <w:rtl w:val="0"/>
         </w:rPr>
-        <w:t xml:space="preserve">Результат 2: Реферат в виде ключевых слов (Ollama)</w:t>
+        <w:t xml:space="preserve">Результат 2: Реферат в виде ключевых слов (Алгоритмический)</w:t>
       </w:r>
       <w:r>
         <w:rPr>
@@ -5015,7 +5004,91 @@
           <w:szCs w:val="24"/>
           <w:rtl w:val="0"/>
         </w:rPr>
-        <w:t xml:space="preserve">movies, popular games, young women'de Christian Associations, War Work Council, National Board, balloons, newspapers, Japanese Party, Doll Party, George Washington Party, Circus Party, evening’s entertainment.</w:t>
+        <w:t xml:space="preserve">recreational, simple, director, war, womens, christian, associations, colorful, material, suitable, whom, accustomed, thrill, movies, sooner</w:t>
+      </w:r>
+    </w:p>
+    <w:p>
+      <w:pPr>
+        <w:rPr>
+          <w:rFonts w:ascii="Times New Roman" w:cs="Times New Roman" w:eastAsia="Times New Roman" w:hAnsi="Times New Roman"/>
+          <w:b w:val="1"/>
+          <w:sz w:val="28"/>
+          <w:szCs w:val="28"/>
+        </w:rPr>
+      </w:pPr>
+      <w:r>
+        <w:rPr>
+          <w:rFonts w:ascii="Times New Roman" w:cs="Times New Roman" w:eastAsia="Times New Roman" w:hAnsi="Times New Roman"/>
+          <w:b w:val="1"/>
+          <w:sz w:val="28"/>
+          <w:szCs w:val="28"/>
+          <w:rtl w:val="0"/>
+        </w:rPr>
+        <w:t xml:space="preserve">Результат 3: Классический реферат (Гененеративный)</w:t>
+      </w:r>
+    </w:p>
+    <w:p>
+      <w:pPr>
+        <w:rPr>
+          <w:rFonts w:ascii="Times New Roman" w:cs="Times New Roman" w:eastAsia="Times New Roman" w:hAnsi="Times New Roman"/>
+          <w:i w:val="1"/>
+          <w:sz w:val="24"/>
+          <w:szCs w:val="24"/>
+        </w:rPr>
+      </w:pPr>
+      <w:r>
+        <w:rPr>
+          <w:rFonts w:ascii="Times New Roman" w:cs="Times New Roman" w:eastAsia="Times New Roman" w:hAnsi="Times New Roman"/>
+          <w:i w:val="1"/>
+          <w:sz w:val="24"/>
+          <w:szCs w:val="24"/>
+          <w:rtl w:val="0"/>
+        </w:rPr>
+        <w:t xml:space="preserve">As a recreation director for various groups under the War Work Council during his time with the Young Womens Christian Associations, I sought to create engaging entertainment by merging popular games with simple props like balloons or newspapers, leading to unique themed events such as Japanese Parties, Doll Parties, George Washington parties, and Circus Parties. Each theme catered specifically to the thrill-seeking nature of these groups while maintaining a colorful experience reminiscent of their love for movies. This approach proved successful in delivering diverse entertainment tailored to different interests within my community work contexts.</w:t>
+      </w:r>
+    </w:p>
+    <w:p>
+      <w:pPr>
+        <w:rPr>
+          <w:rFonts w:ascii="Times New Roman" w:cs="Times New Roman" w:eastAsia="Times New Roman" w:hAnsi="Times New Roman"/>
+          <w:sz w:val="28"/>
+          <w:szCs w:val="28"/>
+        </w:rPr>
+      </w:pPr>
+      <w:r>
+        <w:rPr>
+          <w:rFonts w:ascii="Times New Roman" w:cs="Times New Roman" w:eastAsia="Times New Roman" w:hAnsi="Times New Roman"/>
+          <w:b w:val="1"/>
+          <w:sz w:val="28"/>
+          <w:szCs w:val="28"/>
+          <w:rtl w:val="0"/>
+        </w:rPr>
+        <w:t xml:space="preserve">Результат 4: Реферат в виде ключевых слов (Гененеративный)</w:t>
+      </w:r>
+      <w:r>
+        <w:rPr>
+          <w:rtl w:val="0"/>
+        </w:rPr>
+      </w:r>
+    </w:p>
+    <w:p>
+      <w:pPr>
+        <w:rPr>
+          <w:rFonts w:ascii="Times New Roman" w:cs="Times New Roman" w:eastAsia="Times New Roman" w:hAnsi="Times New Roman"/>
+          <w:i w:val="1"/>
+          <w:sz w:val="24"/>
+          <w:szCs w:val="24"/>
+        </w:rPr>
+      </w:pPr>
+      <w:r>
+        <w:rPr>
+          <w:rFonts w:ascii="Times New Roman" w:cs="Times New Roman" w:eastAsia="Times New Roman" w:hAnsi="Times New Roman"/>
+          <w:i w:val="1"/>
+          <w:sz w:val="24"/>
+          <w:szCs w:val="24"/>
+          <w:rtl w:val="0"/>
+        </w:rPr>
+        <w:t xml:space="preserve">War Work Council, Young Womens Christian Associations, National Board, rec director, popular games, property (balloons or newspapers), Japanese Party, Doll Party, George Washington Party, Circus Party, evening' end entertainment.</w:t>
       </w:r>
     </w:p>
     <w:p>
@@ -5052,12 +5125,12 @@
           <wp:inline distB="114300" distT="114300" distL="114300" distR="114300">
             <wp:extent cx="5940115" cy="3568700"/>
             <wp:effectExtent b="0" l="0" r="0" t="0"/>
-            <wp:docPr id="41" name="image4.png"/>
+            <wp:docPr id="41" name="image5.png"/>
             <a:graphic>
               <a:graphicData uri="http://schemas.openxmlformats.org/drawingml/2006/picture">
                 <pic:pic>
                   <pic:nvPicPr>
-                    <pic:cNvPr id="0" name="image4.png"/>
+                    <pic:cNvPr id="0" name="image5.png"/>
                     <pic:cNvPicPr preferRelativeResize="0"/>
                   </pic:nvPicPr>
                   <pic:blipFill>

</xml_diff>